<commit_message>
Mild corrections in DOCX documentation
</commit_message>
<xml_diff>
--- a/Documents/Library Documentation.docx
+++ b/Documents/Library Documentation.docx
@@ -2272,7 +2272,7 @@
       <w:tblGrid>
         <w:gridCol w:w="1061"/>
         <w:gridCol w:w="1658"/>
-        <w:gridCol w:w="1026"/>
+        <w:gridCol w:w="1064"/>
         <w:gridCol w:w="1600"/>
         <w:gridCol w:w="1302"/>
         <w:gridCol w:w="1002"/>
@@ -2363,7 +2363,15 @@
                 <w:sz w:val="18"/>
                 <w:szCs w:val="18"/>
               </w:rPr>
-              <w:t>“a” = rear</w:t>
+              <w:t xml:space="preserve">“a” = </w:t>
+            </w:r>
+            <w:r>
+              <w:rPr>
+                <w:rFonts w:cs="Courier New"/>
+                <w:sz w:val="18"/>
+                <w:szCs w:val="18"/>
+              </w:rPr>
+              <w:t>alley</w:t>
             </w:r>
           </w:p>
         </w:tc>
@@ -4302,7 +4310,23 @@
           <w:rStyle w:val="TagNameCallout"/>
           <w:rFonts w:asciiTheme="minorHAnsi" w:hAnsiTheme="minorHAnsi"/>
         </w:rPr>
-        <w:t xml:space="preserve"> – When using a longer bar, this prefix is used for the </w:t>
+        <w:t xml:space="preserve"> – When using a </w:t>
+      </w:r>
+      <w:r>
+        <w:rPr>
+          <w:rStyle w:val="TagNameCallout"/>
+          <w:rFonts w:asciiTheme="minorHAnsi" w:hAnsiTheme="minorHAnsi"/>
+        </w:rPr>
+        <w:t>shorter</w:t>
+      </w:r>
+      <w:bookmarkStart w:id="1" w:name="_GoBack"/>
+      <w:bookmarkEnd w:id="1"/>
+      <w:r>
+        <w:rPr>
+          <w:rStyle w:val="TagNameCallout"/>
+          <w:rFonts w:asciiTheme="minorHAnsi" w:hAnsiTheme="minorHAnsi"/>
+        </w:rPr>
+        <w:t xml:space="preserve"> bar, this prefix is used for the </w:t>
       </w:r>
       <w:r>
         <w:rPr>
@@ -6187,14 +6211,7 @@
           <w:rStyle w:val="TagNameCallout"/>
           <w:rFonts w:asciiTheme="minorHAnsi" w:hAnsiTheme="minorHAnsi"/>
         </w:rPr>
-        <w:t>For each element</w:t>
-      </w:r>
-      <w:r>
-        <w:rPr>
-          <w:rStyle w:val="TagNameCallout"/>
-          <w:rFonts w:asciiTheme="minorHAnsi" w:hAnsiTheme="minorHAnsi"/>
-        </w:rPr>
-        <w:t>:</w:t>
+        <w:t>For each element:</w:t>
       </w:r>
     </w:p>
     <w:p>
@@ -6420,14 +6437,7 @@
           <w:rStyle w:val="TagNameCallout"/>
           <w:rFonts w:asciiTheme="minorHAnsi" w:hAnsiTheme="minorHAnsi"/>
         </w:rPr>
-        <w:t>Int</w:t>
-      </w:r>
-      <w:r>
-        <w:rPr>
-          <w:rStyle w:val="TagNameCallout"/>
-          <w:rFonts w:asciiTheme="minorHAnsi" w:hAnsiTheme="minorHAnsi"/>
-        </w:rPr>
-        <w:t>Array</w:t>
+        <w:t>IntArray</w:t>
       </w:r>
       <w:proofErr w:type="spellEnd"/>
       <w:r>
@@ -6743,8 +6753,6 @@
         </w:rPr>
         <w:t xml:space="preserve"> </w:t>
       </w:r>
-      <w:bookmarkStart w:id="1" w:name="_GoBack"/>
-      <w:bookmarkEnd w:id="1"/>
     </w:p>
     <w:p>
       <w:pPr>
@@ -8592,6 +8600,7 @@
   <w:style w:type="character" w:default="1" w:styleId="DefaultParagraphFont">
     <w:name w:val="Default Paragraph Font"/>
     <w:uiPriority w:val="1"/>
+    <w:semiHidden/>
     <w:unhideWhenUsed/>
   </w:style>
   <w:style w:type="table" w:default="1" w:styleId="TableNormal">
@@ -9019,7 +9028,7 @@
 </file>
 
 <file path=customXml/itemProps1.xml><?xml version="1.0" encoding="utf-8"?>
-<ds:datastoreItem xmlns:ds="http://schemas.openxmlformats.org/officeDocument/2006/customXml" ds:itemID="{F22FB21E-FC09-44BC-820C-D90F02905299}">
+<ds:datastoreItem xmlns:ds="http://schemas.openxmlformats.org/officeDocument/2006/customXml" ds:itemID="{ACC5C081-5BB2-4403-B268-1E47FD461E3B}">
   <ds:schemaRefs>
     <ds:schemaRef ds:uri="http://schemas.openxmlformats.org/officeDocument/2006/bibliography"/>
   </ds:schemaRefs>

</xml_diff>